<commit_message>
Realized function to download video from YouTube
</commit_message>
<xml_diff>
--- a/Полное описание проекта.docx
+++ b/Полное описание проекта.docx
@@ -20,91 +20,7 @@
     <w:p>
       <w:pPr>
         <w:pStyle w:val="Standard"/>
-        <w:spacing w:line="360" w:lineRule="auto"/>
-        <w:jc w:val="center"/>
-        <w:rPr>
-          <w:rFonts w:eastAsia="Times New Roman" w:cs="Times New Roman"/>
-          <w:b/>
-          <w:szCs w:val="28"/>
-        </w:rPr>
-      </w:pPr>
-    </w:p>
-    <w:p>
-      <w:pPr>
-        <w:pStyle w:val="Standard"/>
-        <w:spacing w:line="360" w:lineRule="auto"/>
-        <w:jc w:val="center"/>
-        <w:rPr>
-          <w:rFonts w:eastAsia="Times New Roman" w:cs="Times New Roman"/>
-          <w:b/>
-          <w:szCs w:val="28"/>
-        </w:rPr>
-      </w:pPr>
-    </w:p>
-    <w:p>
-      <w:pPr>
-        <w:pStyle w:val="Standard"/>
-        <w:spacing w:line="360" w:lineRule="auto"/>
-        <w:jc w:val="center"/>
-        <w:rPr>
-          <w:rFonts w:eastAsia="Times New Roman" w:cs="Times New Roman"/>
-          <w:b/>
-          <w:szCs w:val="28"/>
-        </w:rPr>
-      </w:pPr>
-    </w:p>
-    <w:p>
-      <w:pPr>
-        <w:pStyle w:val="Standard"/>
-        <w:spacing w:line="360" w:lineRule="auto"/>
-        <w:jc w:val="center"/>
-        <w:rPr>
-          <w:rFonts w:eastAsia="Times New Roman" w:cs="Times New Roman"/>
-          <w:b/>
-          <w:szCs w:val="28"/>
-        </w:rPr>
-      </w:pPr>
-    </w:p>
-    <w:p>
-      <w:pPr>
-        <w:pStyle w:val="Standard"/>
-        <w:spacing w:line="360" w:lineRule="auto"/>
-        <w:jc w:val="center"/>
-        <w:rPr>
-          <w:rFonts w:eastAsia="Times New Roman" w:cs="Times New Roman"/>
-          <w:b/>
-          <w:szCs w:val="28"/>
-        </w:rPr>
-      </w:pPr>
-    </w:p>
-    <w:p>
-      <w:pPr>
-        <w:pStyle w:val="Standard"/>
-        <w:spacing w:line="360" w:lineRule="auto"/>
-        <w:jc w:val="center"/>
-        <w:rPr>
-          <w:rFonts w:eastAsia="Times New Roman" w:cs="Times New Roman"/>
-          <w:b/>
-          <w:szCs w:val="28"/>
-        </w:rPr>
-      </w:pPr>
-    </w:p>
-    <w:p>
-      <w:pPr>
-        <w:pStyle w:val="Standard"/>
-        <w:spacing w:line="360" w:lineRule="auto"/>
-        <w:jc w:val="center"/>
-        <w:rPr>
-          <w:rFonts w:eastAsia="Times New Roman" w:cs="Times New Roman"/>
-          <w:b/>
-          <w:szCs w:val="28"/>
-        </w:rPr>
-      </w:pPr>
-    </w:p>
-    <w:p>
-      <w:pPr>
-        <w:pStyle w:val="Standard"/>
-        <w:spacing w:line="360" w:lineRule="auto"/>
+        <w:spacing w:before="1920" w:line="360" w:lineRule="auto"/>
         <w:jc w:val="center"/>
       </w:pPr>
       <w:r>
@@ -114,7 +30,25 @@
           <w:sz w:val="32"/>
           <w:szCs w:val="32"/>
         </w:rPr>
-        <w:t>«Мобильное приложение</w:t>
+        <w:t>Мобильное приложение</w:t>
+      </w:r>
+      <w:r>
+        <w:rPr>
+          <w:rFonts w:eastAsia="Times New Roman" w:cs="Times New Roman"/>
+          <w:b/>
+          <w:sz w:val="32"/>
+          <w:szCs w:val="32"/>
+        </w:rPr>
+        <w:t xml:space="preserve"> </w:t>
+      </w:r>
+      <w:r>
+        <w:rPr>
+          <w:rFonts w:eastAsia="Times New Roman" w:cs="Times New Roman"/>
+          <w:b/>
+          <w:sz w:val="32"/>
+          <w:szCs w:val="32"/>
+        </w:rPr>
+        <w:t xml:space="preserve">для скачивания видео с </w:t>
       </w:r>
       <w:r>
         <w:rPr>
@@ -124,95 +58,14 @@
           <w:szCs w:val="32"/>
           <w:lang w:val="en-US"/>
         </w:rPr>
-        <w:t xml:space="preserve"> </w:t>
-      </w:r>
-      <w:r>
-        <w:rPr>
-          <w:rFonts w:eastAsia="Times New Roman" w:cs="Times New Roman"/>
-          <w:b/>
-          <w:sz w:val="32"/>
-          <w:szCs w:val="32"/>
-        </w:rPr>
-        <w:t xml:space="preserve">для скачивания видео с </w:t>
-      </w:r>
-      <w:r>
-        <w:rPr>
-          <w:rFonts w:eastAsia="Times New Roman" w:cs="Times New Roman"/>
-          <w:b/>
-          <w:sz w:val="32"/>
-          <w:szCs w:val="32"/>
-          <w:lang w:val="en-US"/>
-        </w:rPr>
         <w:t>YouTube</w:t>
       </w:r>
-      <w:r>
-        <w:rPr>
-          <w:rFonts w:eastAsia="Times New Roman" w:cs="Times New Roman"/>
-          <w:b/>
-          <w:sz w:val="32"/>
-          <w:szCs w:val="32"/>
-        </w:rPr>
-        <w:t>»</w:t>
-      </w:r>
-    </w:p>
-    <w:p>
-      <w:pPr>
-        <w:pStyle w:val="Standard"/>
-        <w:spacing w:line="360" w:lineRule="auto"/>
-        <w:rPr>
-          <w:rFonts w:eastAsia="Times New Roman" w:cs="Times New Roman"/>
-          <w:szCs w:val="28"/>
-        </w:rPr>
-      </w:pPr>
-    </w:p>
-    <w:p>
-      <w:pPr>
-        <w:pStyle w:val="Standard"/>
-        <w:spacing w:line="360" w:lineRule="auto"/>
-        <w:rPr>
-          <w:rFonts w:eastAsia="Times New Roman" w:cs="Times New Roman"/>
-          <w:szCs w:val="28"/>
-        </w:rPr>
-      </w:pPr>
-    </w:p>
-    <w:p>
-      <w:pPr>
-        <w:pStyle w:val="Standard"/>
-        <w:spacing w:line="360" w:lineRule="auto"/>
-        <w:jc w:val="right"/>
-        <w:rPr>
-          <w:rFonts w:eastAsia="Times New Roman" w:cs="Times New Roman"/>
-          <w:szCs w:val="28"/>
-        </w:rPr>
-      </w:pPr>
-    </w:p>
-    <w:p>
-      <w:pPr>
-        <w:pStyle w:val="Standard"/>
-        <w:spacing w:line="360" w:lineRule="auto"/>
-        <w:jc w:val="right"/>
-        <w:rPr>
-          <w:rFonts w:eastAsia="Times New Roman" w:cs="Times New Roman"/>
-          <w:szCs w:val="28"/>
-        </w:rPr>
-      </w:pPr>
-    </w:p>
-    <w:p>
-      <w:pPr>
-        <w:pStyle w:val="Standard"/>
-        <w:spacing w:line="360" w:lineRule="auto"/>
-        <w:jc w:val="right"/>
-        <w:rPr>
-          <w:rFonts w:eastAsia="Times New Roman" w:cs="Times New Roman"/>
-          <w:szCs w:val="28"/>
-        </w:rPr>
-      </w:pPr>
     </w:p>
     <w:p>
       <w:pPr>
         <w:pStyle w:val="Standard"/>
         <w:spacing w:line="240" w:lineRule="auto"/>
-        <w:jc w:val="right"/>
+        <w:ind w:left="5103" w:right="-1"/>
       </w:pPr>
       <w:r>
         <w:rPr>
@@ -220,39 +73,105 @@
           <w:color w:val="000000"/>
           <w:szCs w:val="28"/>
         </w:rPr>
-        <w:t>Авторы:</w:t>
-      </w:r>
-    </w:p>
-    <w:p>
-      <w:pPr>
-        <w:pStyle w:val="Standard"/>
-        <w:spacing w:line="240" w:lineRule="auto"/>
-        <w:jc w:val="right"/>
-        <w:rPr>
-          <w:szCs w:val="28"/>
-        </w:rPr>
-      </w:pPr>
-    </w:p>
-    <w:p>
-      <w:pPr>
-        <w:pStyle w:val="Standard"/>
-        <w:spacing w:line="240" w:lineRule="auto"/>
-        <w:jc w:val="right"/>
-      </w:pPr>
+        <w:t>Разработали</w:t>
+      </w:r>
       <w:r>
         <w:rPr>
           <w:rFonts w:eastAsia="Times New Roman" w:cs="Times New Roman"/>
           <w:color w:val="000000"/>
           <w:szCs w:val="28"/>
         </w:rPr>
-        <w:t>Ученики класса 10 «А»</w:t>
+        <w:t>:</w:t>
       </w:r>
     </w:p>
     <w:p>
       <w:pPr>
         <w:pStyle w:val="Standard"/>
         <w:spacing w:line="240" w:lineRule="auto"/>
-        <w:jc w:val="right"/>
+        <w:ind w:left="5103" w:right="-1"/>
+      </w:pPr>
+      <w:r>
+        <w:rPr>
+          <w:szCs w:val="28"/>
+        </w:rPr>
+        <w:t>Луткин Пётр Михайлович</w:t>
+      </w:r>
+    </w:p>
+    <w:p>
+      <w:pPr>
+        <w:pStyle w:val="Standard"/>
+        <w:spacing w:line="240" w:lineRule="auto"/>
+        <w:ind w:left="5103" w:right="-1"/>
+        <w:rPr>
+          <w:szCs w:val="28"/>
+        </w:rPr>
+      </w:pPr>
+      <w:proofErr w:type="spellStart"/>
+      <w:r>
+        <w:rPr>
+          <w:szCs w:val="28"/>
+        </w:rPr>
+        <w:t>Суранович</w:t>
+      </w:r>
+      <w:proofErr w:type="spellEnd"/>
+      <w:r>
+        <w:rPr>
+          <w:szCs w:val="28"/>
+        </w:rPr>
+        <w:t xml:space="preserve"> Алексей Григорьевич</w:t>
+      </w:r>
+      <w:r>
+        <w:rPr>
+          <w:szCs w:val="28"/>
+        </w:rPr>
+        <w:t xml:space="preserve">, </w:t>
+      </w:r>
+    </w:p>
+    <w:p>
+      <w:pPr>
+        <w:pStyle w:val="Standard"/>
+        <w:spacing w:line="240" w:lineRule="auto"/>
+        <w:ind w:left="5103" w:right="-1"/>
+      </w:pPr>
+      <w:r>
+        <w:t>ученики</w:t>
+      </w:r>
+      <w:r>
+        <w:t xml:space="preserve"> </w:t>
+      </w:r>
+      <w:r>
+        <w:t>7</w:t>
+      </w:r>
+      <w:r>
+        <w:t xml:space="preserve"> </w:t>
+      </w:r>
+      <w:r>
+        <w:t>«А»</w:t>
+      </w:r>
+      <w:r>
+        <w:t xml:space="preserve"> </w:t>
+      </w:r>
+      <w:r>
+        <w:t>класса</w:t>
+      </w:r>
+      <w:r>
+        <w:t xml:space="preserve"> </w:t>
+      </w:r>
+      <w:r>
+        <w:t>ГБОУ</w:t>
+      </w:r>
+      <w:r>
+        <w:t xml:space="preserve"> </w:t>
+      </w:r>
+      <w:r>
+        <w:t>«Школа №1287»</w:t>
+      </w:r>
+    </w:p>
+    <w:p>
+      <w:pPr>
+        <w:pStyle w:val="Standard"/>
+        <w:spacing w:line="240" w:lineRule="auto"/>
+        <w:ind w:left="5103" w:right="-1"/>
       </w:pPr>
       <w:r>
         <w:rPr>
@@ -260,72 +179,36 @@
           <w:color w:val="000000"/>
           <w:szCs w:val="28"/>
         </w:rPr>
-        <w:t>ГБОУ Школа №1287</w:t>
-      </w:r>
-    </w:p>
-    <w:p>
-      <w:pPr>
-        <w:pStyle w:val="Standard"/>
-        <w:spacing w:line="240" w:lineRule="auto"/>
-        <w:jc w:val="right"/>
-      </w:pPr>
-      <w:r>
-        <w:rPr>
-          <w:szCs w:val="28"/>
-        </w:rPr>
-        <w:t>Луткин Пётр Михайлович</w:t>
-      </w:r>
-    </w:p>
-    <w:p>
-      <w:pPr>
-        <w:pStyle w:val="Standard"/>
-        <w:spacing w:line="240" w:lineRule="auto"/>
-        <w:jc w:val="right"/>
-      </w:pPr>
-      <w:proofErr w:type="spellStart"/>
-      <w:r>
-        <w:rPr>
-          <w:szCs w:val="28"/>
-        </w:rPr>
-        <w:t>Суранович</w:t>
-      </w:r>
-      <w:proofErr w:type="spellEnd"/>
-      <w:r>
-        <w:rPr>
-          <w:szCs w:val="28"/>
-        </w:rPr>
-        <w:t xml:space="preserve"> Алексей Григорьевич</w:t>
-      </w:r>
-    </w:p>
-    <w:p>
-      <w:pPr>
-        <w:pStyle w:val="Standard"/>
-        <w:spacing w:line="240" w:lineRule="auto"/>
-        <w:jc w:val="right"/>
+        <w:t>Руководитель</w:t>
+      </w:r>
+      <w:r>
         <w:rPr>
           <w:rFonts w:eastAsia="Times New Roman" w:cs="Times New Roman"/>
           <w:color w:val="000000"/>
           <w:szCs w:val="28"/>
         </w:rPr>
-      </w:pPr>
-    </w:p>
-    <w:p>
-      <w:pPr>
-        <w:pStyle w:val="Standard"/>
-        <w:spacing w:line="240" w:lineRule="auto"/>
-        <w:jc w:val="right"/>
+        <w:t xml:space="preserve"> проекта</w:t>
+      </w:r>
+      <w:r>
         <w:rPr>
           <w:rFonts w:eastAsia="Times New Roman" w:cs="Times New Roman"/>
           <w:color w:val="000000"/>
           <w:szCs w:val="28"/>
         </w:rPr>
-      </w:pPr>
+        <w:t>:</w:t>
+      </w:r>
     </w:p>
     <w:p>
       <w:pPr>
         <w:pStyle w:val="Standard"/>
         <w:spacing w:line="240" w:lineRule="auto"/>
-        <w:jc w:val="right"/>
+        <w:ind w:left="5103" w:right="-1"/>
+        <w:rPr>
+          <w:rStyle w:val="Standard"/>
+          <w:color w:val="000000"/>
+          <w:sz w:val="21"/>
+          <w:szCs w:val="21"/>
+        </w:rPr>
       </w:pPr>
       <w:r>
         <w:rPr>
@@ -333,35 +216,27 @@
           <w:color w:val="000000"/>
           <w:szCs w:val="28"/>
         </w:rPr>
-        <w:t>Руководитель:</w:t>
+        <w:t>Дементьева Ирина Николаевна</w:t>
+      </w:r>
+      <w:r>
+        <w:rPr>
+          <w:rStyle w:val="Standard"/>
+          <w:color w:val="000000"/>
+          <w:sz w:val="21"/>
+          <w:szCs w:val="21"/>
+        </w:rPr>
+        <w:t>,</w:t>
       </w:r>
     </w:p>
     <w:p>
       <w:pPr>
         <w:pStyle w:val="Standard"/>
         <w:spacing w:line="240" w:lineRule="auto"/>
-        <w:jc w:val="right"/>
-      </w:pPr>
-      <w:r>
-        <w:rPr>
-          <w:rFonts w:eastAsia="Times New Roman" w:cs="Times New Roman"/>
-          <w:color w:val="000000"/>
-          <w:szCs w:val="28"/>
-        </w:rPr>
-        <w:t>Дементьева Ирина Николаевна</w:t>
-      </w:r>
-    </w:p>
-    <w:p>
-      <w:pPr>
-        <w:pStyle w:val="Standard"/>
-        <w:spacing w:line="360" w:lineRule="auto"/>
-      </w:pPr>
-    </w:p>
-    <w:p>
-      <w:pPr>
-        <w:pStyle w:val="Standard"/>
-        <w:spacing w:line="360" w:lineRule="auto"/>
-      </w:pPr>
+        <w:ind w:left="5103" w:right="-1"/>
+      </w:pPr>
+      <w:r>
+        <w:t>учитель информатики ГБОУ «Школа №1287»</w:t>
+      </w:r>
     </w:p>
     <w:p>
       <w:pPr>
@@ -400,7 +275,7 @@
       <w:r>
         <w:fldChar w:fldCharType="separate"/>
       </w:r>
-      <w:hyperlink r:id="rId7" w:history="1">
+      <w:hyperlink w:anchor="__RefHeading___Toc742_4079733222" w:history="1">
         <w:r>
           <w:rPr>
             <w:rStyle w:val="IndexLink"/>
@@ -421,7 +296,7 @@
           <w:tab w:val="right" w:leader="dot" w:pos="9638"/>
         </w:tabs>
       </w:pPr>
-      <w:hyperlink r:id="rId8" w:history="1">
+      <w:hyperlink w:anchor="__RefHeading___Toc744_4079733222" w:history="1">
         <w:r>
           <w:t>Глава 1. ТЕОРЕТИЧЕСКАЯ ЧАСТЬ</w:t>
         </w:r>
@@ -439,7 +314,7 @@
           <w:tab w:val="right" w:leader="dot" w:pos="9921"/>
         </w:tabs>
       </w:pPr>
-      <w:hyperlink r:id="rId9" w:history="1">
+      <w:hyperlink w:anchor="__RefHeading___Toc1789_4079733222" w:history="1">
         <w:r>
           <w:t>1.1 Анализ предметной области (конкретная область)</w:t>
         </w:r>
@@ -457,7 +332,7 @@
           <w:tab w:val="right" w:leader="dot" w:pos="9921"/>
         </w:tabs>
       </w:pPr>
-      <w:hyperlink r:id="rId10" w:history="1">
+      <w:hyperlink w:anchor="__RefHeading___Toc1791_4079733222" w:history="1">
         <w:r>
           <w:t>1.2 Анализ аналогов и конкурентов.</w:t>
         </w:r>
@@ -475,7 +350,7 @@
           <w:tab w:val="right" w:leader="dot" w:pos="9921"/>
         </w:tabs>
       </w:pPr>
-      <w:hyperlink r:id="rId11" w:history="1">
+      <w:hyperlink w:anchor="__RefHeading___Toc1793_4079733222" w:history="1">
         <w:r>
           <w:t>1.3 Анализ целевой аудитории</w:t>
         </w:r>
@@ -493,7 +368,7 @@
           <w:tab w:val="right" w:leader="dot" w:pos="9921"/>
         </w:tabs>
       </w:pPr>
-      <w:hyperlink r:id="rId12" w:history="1">
+      <w:hyperlink w:anchor="__RefHeading___Toc1795_4079733222" w:history="1">
         <w:r>
           <w:t>1.4. Анализ функциональности проекта</w:t>
         </w:r>
@@ -511,7 +386,7 @@
           <w:tab w:val="right" w:leader="dot" w:pos="9921"/>
         </w:tabs>
       </w:pPr>
-      <w:hyperlink r:id="rId13" w:history="1">
+      <w:hyperlink w:anchor="__RefHeading___Toc1797_4079733222" w:history="1">
         <w:r>
           <w:t>1.5….</w:t>
         </w:r>
@@ -529,7 +404,7 @@
           <w:tab w:val="right" w:leader="dot" w:pos="9638"/>
         </w:tabs>
       </w:pPr>
-      <w:hyperlink r:id="rId14" w:history="1">
+      <w:hyperlink w:anchor="__RefHeading___Toc746_4079733222" w:history="1">
         <w:r>
           <w:t>Глава 2. ПРАКТИЧЕСКАЯ ЧАСТЬ</w:t>
         </w:r>
@@ -547,7 +422,7 @@
           <w:tab w:val="right" w:leader="dot" w:pos="9921"/>
         </w:tabs>
       </w:pPr>
-      <w:hyperlink r:id="rId15" w:history="1">
+      <w:hyperlink w:anchor="__RefHeading___Toc1799_4079733222" w:history="1">
         <w:r>
           <w:t>2.1. Проектирование структуры базы данных</w:t>
         </w:r>
@@ -565,7 +440,7 @@
           <w:tab w:val="right" w:leader="dot" w:pos="9921"/>
         </w:tabs>
       </w:pPr>
-      <w:hyperlink r:id="rId16" w:history="1">
+      <w:hyperlink w:anchor="__RefHeading___Toc1801_4079733222" w:history="1">
         <w:r>
           <w:t>2.2. Проектирование пользовательского интерфейса</w:t>
         </w:r>
@@ -583,7 +458,7 @@
           <w:tab w:val="right" w:leader="dot" w:pos="9921"/>
         </w:tabs>
       </w:pPr>
-      <w:hyperlink r:id="rId17" w:history="1">
+      <w:hyperlink w:anchor="__RefHeading___Toc1803_4079733222" w:history="1">
         <w:r>
           <w:t>2.3. Архитектура проекта</w:t>
         </w:r>
@@ -601,7 +476,7 @@
           <w:tab w:val="right" w:leader="dot" w:pos="9921"/>
         </w:tabs>
       </w:pPr>
-      <w:hyperlink r:id="rId18" w:history="1">
+      <w:hyperlink w:anchor="__RefHeading___Toc1805_4079733222" w:history="1">
         <w:r>
           <w:t>2.4. Написание программного кода</w:t>
         </w:r>
@@ -619,7 +494,7 @@
           <w:tab w:val="right" w:leader="dot" w:pos="9921"/>
         </w:tabs>
       </w:pPr>
-      <w:hyperlink r:id="rId19" w:history="1">
+      <w:hyperlink w:anchor="__RefHeading___Toc1807_4079733222" w:history="1">
         <w:r>
           <w:t>2.5. Тестирование проекта</w:t>
         </w:r>
@@ -637,7 +512,7 @@
           <w:tab w:val="right" w:leader="dot" w:pos="9638"/>
         </w:tabs>
       </w:pPr>
-      <w:hyperlink r:id="rId20" w:history="1">
+      <w:hyperlink w:anchor="__RefHeading___Toc748_4079733222" w:history="1">
         <w:r>
           <w:t>ЗАКЛЮЧЕНИЕ</w:t>
         </w:r>
@@ -655,7 +530,7 @@
           <w:tab w:val="right" w:leader="dot" w:pos="9638"/>
         </w:tabs>
       </w:pPr>
-      <w:hyperlink r:id="rId21" w:history="1">
+      <w:hyperlink w:anchor="__RefHeading___Toc750_4079733222" w:history="1">
         <w:r>
           <w:t>СПИСОК ИСПОЛЬЗОВАННОЙ ЛИТЕРАТУРЫ</w:t>
         </w:r>
@@ -699,7 +574,7 @@
     </w:p>
     <w:p>
       <w:pPr>
-        <w:pStyle w:val="1"/>
+        <w:pStyle w:val="Heading1"/>
         <w:pageBreakBefore/>
         <w:spacing w:before="0" w:line="360" w:lineRule="auto"/>
       </w:pPr>
@@ -873,14 +748,14 @@
     </w:p>
     <w:p>
       <w:pPr>
-        <w:pStyle w:val="1"/>
+        <w:pStyle w:val="Heading1"/>
         <w:spacing w:line="360" w:lineRule="auto"/>
         <w:ind w:left="720"/>
       </w:pPr>
     </w:p>
     <w:p>
       <w:pPr>
-        <w:pStyle w:val="1"/>
+        <w:pStyle w:val="Heading1"/>
         <w:pageBreakBefore/>
         <w:spacing w:before="0" w:line="360" w:lineRule="auto"/>
         <w:ind w:left="720"/>
@@ -894,7 +769,7 @@
     </w:p>
     <w:p>
       <w:pPr>
-        <w:pStyle w:val="2"/>
+        <w:pStyle w:val="Heading2"/>
         <w:jc w:val="left"/>
       </w:pPr>
       <w:bookmarkStart w:id="3" w:name="__RefHeading___Toc1789_4079733222"/>
@@ -912,9 +787,6 @@
         <w:spacing w:line="360" w:lineRule="auto"/>
         <w:ind w:firstLine="708"/>
         <w:jc w:val="both"/>
-        <w:rPr>
-          <w:lang w:val="en-US"/>
-        </w:rPr>
       </w:pPr>
       <w:r>
         <w:rPr>
@@ -938,7 +810,7 @@
     </w:p>
     <w:p>
       <w:pPr>
-        <w:pStyle w:val="2"/>
+        <w:pStyle w:val="Heading2"/>
         <w:jc w:val="left"/>
       </w:pPr>
       <w:bookmarkStart w:id="4" w:name="__RefHeading___Toc1791_4079733222"/>
@@ -980,7 +852,7 @@
     </w:p>
     <w:p>
       <w:pPr>
-        <w:pStyle w:val="2"/>
+        <w:pStyle w:val="Heading2"/>
         <w:jc w:val="left"/>
       </w:pPr>
       <w:r>
@@ -1038,7 +910,7 @@
     </w:p>
     <w:p>
       <w:pPr>
-        <w:pStyle w:val="2"/>
+        <w:pStyle w:val="Heading2"/>
         <w:jc w:val="left"/>
       </w:pPr>
       <w:r>
@@ -1050,7 +922,7 @@
     </w:p>
     <w:p>
       <w:pPr>
-        <w:pStyle w:val="2"/>
+        <w:pStyle w:val="Heading2"/>
         <w:numPr>
           <w:ilvl w:val="0"/>
           <w:numId w:val="15"/>
@@ -1069,7 +941,7 @@
     </w:p>
     <w:p>
       <w:pPr>
-        <w:pStyle w:val="2"/>
+        <w:pStyle w:val="Heading2"/>
         <w:numPr>
           <w:ilvl w:val="0"/>
           <w:numId w:val="15"/>
@@ -1088,7 +960,7 @@
     </w:p>
     <w:p>
       <w:pPr>
-        <w:pStyle w:val="2"/>
+        <w:pStyle w:val="Heading2"/>
         <w:numPr>
           <w:ilvl w:val="0"/>
           <w:numId w:val="15"/>
@@ -1119,7 +991,7 @@
     </w:p>
     <w:p>
       <w:pPr>
-        <w:pStyle w:val="1"/>
+        <w:pStyle w:val="Heading1"/>
         <w:pageBreakBefore/>
         <w:spacing w:before="0"/>
         <w:ind w:left="720"/>
@@ -1133,7 +1005,7 @@
     </w:p>
     <w:p>
       <w:pPr>
-        <w:pStyle w:val="2"/>
+        <w:pStyle w:val="Heading2"/>
         <w:jc w:val="left"/>
       </w:pPr>
       <w:bookmarkStart w:id="7" w:name="__RefHeading___Toc1799_4079733222"/>
@@ -1149,7 +1021,7 @@
     </w:p>
     <w:p>
       <w:pPr>
-        <w:pStyle w:val="2"/>
+        <w:pStyle w:val="Heading2"/>
         <w:jc w:val="left"/>
       </w:pPr>
       <w:bookmarkStart w:id="8" w:name="__RefHeading___Toc1801_4079733222"/>
@@ -1208,7 +1080,7 @@
     </w:p>
     <w:p>
       <w:pPr>
-        <w:pStyle w:val="2"/>
+        <w:pStyle w:val="Heading2"/>
         <w:jc w:val="left"/>
       </w:pPr>
       <w:bookmarkStart w:id="9" w:name="__RefHeading___Toc1803_4079733222"/>
@@ -1352,7 +1224,7 @@
     </w:p>
     <w:p>
       <w:pPr>
-        <w:pStyle w:val="2"/>
+        <w:pStyle w:val="Heading2"/>
         <w:jc w:val="left"/>
       </w:pPr>
       <w:bookmarkStart w:id="10" w:name="__RefHeading___Toc1805_4079733222"/>
@@ -1435,7 +1307,7 @@
     </w:p>
     <w:p>
       <w:pPr>
-        <w:pStyle w:val="2"/>
+        <w:pStyle w:val="Heading2"/>
         <w:jc w:val="left"/>
       </w:pPr>
       <w:bookmarkStart w:id="11" w:name="__RefHeading___Toc1807_4079733222"/>
@@ -1551,7 +1423,7 @@
     </w:p>
     <w:p>
       <w:pPr>
-        <w:pStyle w:val="1"/>
+        <w:pStyle w:val="Heading1"/>
         <w:pageBreakBefore/>
         <w:spacing w:before="0"/>
       </w:pPr>
@@ -1685,7 +1557,7 @@
     </w:p>
     <w:p>
       <w:pPr>
-        <w:pStyle w:val="1"/>
+        <w:pStyle w:val="Heading1"/>
         <w:pageBreakBefore/>
         <w:spacing w:before="0"/>
       </w:pPr>
@@ -1787,10 +1659,10 @@
       </w:r>
     </w:p>
     <w:sectPr>
-      <w:footerReference w:type="default" r:id="rId22"/>
-      <w:footerReference w:type="first" r:id="rId23"/>
+      <w:footerReference w:type="default" r:id="rId7"/>
+      <w:footerReference w:type="first" r:id="rId8"/>
       <w:pgSz w:w="11906" w:h="16838"/>
-      <w:pgMar w:top="1134" w:right="1134" w:bottom="1560" w:left="1134" w:header="720" w:footer="1134" w:gutter="0"/>
+      <w:pgMar w:top="1092" w:right="1134" w:bottom="1560" w:left="1134" w:header="720" w:footer="1134" w:gutter="0"/>
       <w:pgNumType w:start="1"/>
       <w:cols w:space="720"/>
       <w:titlePg/>
@@ -3348,7 +3220,7 @@
     <w:nsid w:val="75DD76DF"/>
     <w:multiLevelType w:val="multilevel"/>
     <w:tmpl w:val="2CD2CEB0"/>
-    <w:styleLink w:val="NoList"/>
+    <w:styleLink w:val="NoList1"/>
     <w:lvl w:ilvl="0">
       <w:start w:val="1"/>
       <w:numFmt w:val="decimal"/>
@@ -3913,11 +3785,11 @@
     <w:lsdException w:name="Unresolved Mention" w:semiHidden="1" w:unhideWhenUsed="1"/>
     <w:lsdException w:name="Smart Link" w:semiHidden="1" w:unhideWhenUsed="1"/>
   </w:latentStyles>
-  <w:style w:type="paragraph" w:default="1" w:styleId="a">
+  <w:style w:type="paragraph" w:default="1" w:styleId="Normal">
     <w:name w:val="Normal"/>
     <w:qFormat/>
   </w:style>
-  <w:style w:type="paragraph" w:styleId="1">
+  <w:style w:type="paragraph" w:styleId="Heading1">
     <w:name w:val="heading 1"/>
     <w:basedOn w:val="Standard"/>
     <w:next w:val="Standard"/>
@@ -3937,7 +3809,7 @@
       <w:lang w:eastAsia="en-US"/>
     </w:rPr>
   </w:style>
-  <w:style w:type="paragraph" w:styleId="2">
+  <w:style w:type="paragraph" w:styleId="Heading2">
     <w:name w:val="heading 2"/>
     <w:basedOn w:val="Standard"/>
     <w:next w:val="Standard"/>
@@ -3957,7 +3829,7 @@
       <w:szCs w:val="26"/>
     </w:rPr>
   </w:style>
-  <w:style w:type="paragraph" w:styleId="3">
+  <w:style w:type="paragraph" w:styleId="Heading3">
     <w:name w:val="heading 3"/>
     <w:basedOn w:val="Standard"/>
     <w:next w:val="Standard"/>
@@ -3976,7 +3848,7 @@
       <w:szCs w:val="28"/>
     </w:rPr>
   </w:style>
-  <w:style w:type="paragraph" w:styleId="4">
+  <w:style w:type="paragraph" w:styleId="Heading4">
     <w:name w:val="heading 4"/>
     <w:basedOn w:val="Standard"/>
     <w:next w:val="Standard"/>
@@ -3997,7 +3869,7 @@
       <w:color w:val="2F5496"/>
     </w:rPr>
   </w:style>
-  <w:style w:type="paragraph" w:styleId="5">
+  <w:style w:type="paragraph" w:styleId="Heading5">
     <w:name w:val="heading 5"/>
     <w:basedOn w:val="Standard"/>
     <w:next w:val="Standard"/>
@@ -4019,7 +3891,7 @@
       <w:lang w:eastAsia="en-US"/>
     </w:rPr>
   </w:style>
-  <w:style w:type="paragraph" w:styleId="6">
+  <w:style w:type="paragraph" w:styleId="Heading6">
     <w:name w:val="heading 6"/>
     <w:basedOn w:val="Standard"/>
     <w:next w:val="Standard"/>
@@ -4039,13 +3911,13 @@
       <w:szCs w:val="20"/>
     </w:rPr>
   </w:style>
-  <w:style w:type="character" w:default="1" w:styleId="a0">
+  <w:style w:type="character" w:default="1" w:styleId="DefaultParagraphFont">
     <w:name w:val="Default Paragraph Font"/>
     <w:uiPriority w:val="1"/>
     <w:semiHidden/>
     <w:unhideWhenUsed/>
   </w:style>
-  <w:style w:type="table" w:default="1" w:styleId="a1">
+  <w:style w:type="table" w:default="1" w:styleId="TableNormal">
     <w:name w:val="Normal Table"/>
     <w:uiPriority w:val="99"/>
     <w:semiHidden/>
@@ -4060,7 +3932,7 @@
       </w:tblCellMar>
     </w:tblPr>
   </w:style>
-  <w:style w:type="numbering" w:default="1" w:styleId="a2">
+  <w:style w:type="numbering" w:default="1" w:styleId="NoList">
     <w:name w:val="No List"/>
     <w:uiPriority w:val="99"/>
     <w:semiHidden/>
@@ -4098,14 +3970,14 @@
       <w:spacing w:after="140"/>
     </w:pPr>
   </w:style>
-  <w:style w:type="paragraph" w:styleId="a3">
+  <w:style w:type="paragraph" w:styleId="List">
     <w:name w:val="List"/>
     <w:basedOn w:val="Textbody"/>
     <w:rPr>
       <w:rFonts w:cs="Lucida Sans"/>
     </w:rPr>
   </w:style>
-  <w:style w:type="paragraph" w:styleId="a4">
+  <w:style w:type="paragraph" w:styleId="Caption">
     <w:name w:val="caption"/>
     <w:basedOn w:val="Standard"/>
     <w:next w:val="Standard"/>
@@ -4131,7 +4003,7 @@
       <w:rFonts w:cs="Lucida Sans"/>
     </w:rPr>
   </w:style>
-  <w:style w:type="paragraph" w:styleId="a5">
+  <w:style w:type="paragraph" w:styleId="Title">
     <w:name w:val="Title"/>
     <w:basedOn w:val="Standard"/>
     <w:next w:val="Textbody"/>
@@ -4148,7 +4020,7 @@
       <w:szCs w:val="72"/>
     </w:rPr>
   </w:style>
-  <w:style w:type="paragraph" w:styleId="a6">
+  <w:style w:type="paragraph" w:styleId="IndexHeading">
     <w:name w:val="index heading"/>
     <w:basedOn w:val="Standard"/>
     <w:pPr>
@@ -4158,7 +4030,7 @@
       <w:rFonts w:cs="Lucida Sans"/>
     </w:rPr>
   </w:style>
-  <w:style w:type="paragraph" w:styleId="a7">
+  <w:style w:type="paragraph" w:styleId="Subtitle">
     <w:name w:val="Subtitle"/>
     <w:basedOn w:val="Standard"/>
     <w:next w:val="Standard"/>
@@ -4176,7 +4048,7 @@
   </w:style>
   <w:style w:type="paragraph" w:customStyle="1" w:styleId="ContentsHeading">
     <w:name w:val="Contents Heading"/>
-    <w:basedOn w:val="1"/>
+    <w:basedOn w:val="Heading1"/>
     <w:next w:val="Standard"/>
     <w:pPr>
       <w:spacing w:before="240" w:after="0"/>
@@ -4213,7 +4085,7 @@
       <w:szCs w:val="24"/>
     </w:rPr>
   </w:style>
-  <w:style w:type="paragraph" w:customStyle="1" w:styleId="a8">
+  <w:style w:type="paragraph" w:customStyle="1" w:styleId="a">
     <w:name w:val="Верхний и нижний колонтитулы"/>
     <w:basedOn w:val="Standard"/>
   </w:style>
@@ -4221,7 +4093,7 @@
     <w:name w:val="Header and Footer"/>
     <w:basedOn w:val="Standard"/>
   </w:style>
-  <w:style w:type="paragraph" w:styleId="a9">
+  <w:style w:type="paragraph" w:styleId="Header">
     <w:name w:val="header"/>
     <w:basedOn w:val="Standard"/>
     <w:pPr>
@@ -4232,7 +4104,7 @@
       <w:spacing w:line="240" w:lineRule="auto"/>
     </w:pPr>
   </w:style>
-  <w:style w:type="paragraph" w:styleId="aa">
+  <w:style w:type="paragraph" w:styleId="Footer">
     <w:name w:val="footer"/>
     <w:basedOn w:val="Standard"/>
     <w:pPr>
@@ -4243,7 +4115,7 @@
       <w:spacing w:line="240" w:lineRule="auto"/>
     </w:pPr>
   </w:style>
-  <w:style w:type="paragraph" w:styleId="ab">
+  <w:style w:type="paragraph" w:styleId="ListParagraph">
     <w:name w:val="List Paragraph"/>
     <w:basedOn w:val="Standard"/>
     <w:pPr>
@@ -4251,7 +4123,7 @@
       <w:contextualSpacing/>
     </w:pPr>
   </w:style>
-  <w:style w:type="paragraph" w:styleId="ac">
+  <w:style w:type="paragraph" w:styleId="NormalWeb">
     <w:name w:val="Normal (Web)"/>
     <w:basedOn w:val="Standard"/>
     <w:pPr>
@@ -4265,15 +4137,15 @@
   </w:style>
   <w:style w:type="paragraph" w:customStyle="1" w:styleId="FigureIndex1">
     <w:name w:val="Figure Index 1"/>
-    <w:basedOn w:val="a4"/>
-  </w:style>
-  <w:style w:type="paragraph" w:styleId="ad">
+    <w:basedOn w:val="Caption"/>
+  </w:style>
+  <w:style w:type="paragraph" w:styleId="PlainText">
     <w:name w:val="Plain Text"/>
-    <w:basedOn w:val="a4"/>
+    <w:basedOn w:val="Caption"/>
   </w:style>
   <w:style w:type="paragraph" w:customStyle="1" w:styleId="Contents2">
     <w:name w:val="Contents 2"/>
-    <w:basedOn w:val="a6"/>
+    <w:basedOn w:val="IndexHeading"/>
     <w:pPr>
       <w:tabs>
         <w:tab w:val="right" w:leader="dot" w:pos="9638"/>
@@ -4285,9 +4157,9 @@
     <w:name w:val="Frame contents"/>
     <w:basedOn w:val="Standard"/>
   </w:style>
-  <w:style w:type="character" w:customStyle="1" w:styleId="10">
+  <w:style w:type="character" w:customStyle="1" w:styleId="1">
     <w:name w:val="Заголовок 1 Знак"/>
-    <w:basedOn w:val="a0"/>
+    <w:basedOn w:val="DefaultParagraphFont"/>
     <w:rPr>
       <w:rFonts w:ascii="Times New Roman" w:eastAsia="F" w:hAnsi="Times New Roman" w:cs="F"/>
       <w:b/>
@@ -4295,9 +4167,9 @@
       <w:szCs w:val="32"/>
     </w:rPr>
   </w:style>
-  <w:style w:type="character" w:customStyle="1" w:styleId="20">
+  <w:style w:type="character" w:customStyle="1" w:styleId="2">
     <w:name w:val="Заголовок 2 Знак"/>
-    <w:basedOn w:val="a0"/>
+    <w:basedOn w:val="DefaultParagraphFont"/>
     <w:rPr>
       <w:rFonts w:ascii="Times New Roman" w:eastAsia="F" w:hAnsi="Times New Roman" w:cs="F"/>
       <w:b/>
@@ -4306,9 +4178,9 @@
       <w:lang w:eastAsia="ru-RU"/>
     </w:rPr>
   </w:style>
-  <w:style w:type="character" w:customStyle="1" w:styleId="50">
+  <w:style w:type="character" w:customStyle="1" w:styleId="5">
     <w:name w:val="Заголовок 5 Знак"/>
-    <w:basedOn w:val="a0"/>
+    <w:basedOn w:val="DefaultParagraphFont"/>
     <w:rPr>
       <w:rFonts w:ascii="Times New Roman" w:eastAsia="F" w:hAnsi="Times New Roman" w:cs="F"/>
       <w:b/>
@@ -4316,9 +4188,9 @@
       <w:szCs w:val="24"/>
     </w:rPr>
   </w:style>
-  <w:style w:type="character" w:customStyle="1" w:styleId="ae">
+  <w:style w:type="character" w:customStyle="1" w:styleId="a0">
     <w:name w:val="Подзаголовок Знак"/>
-    <w:basedOn w:val="a0"/>
+    <w:basedOn w:val="DefaultParagraphFont"/>
     <w:rPr>
       <w:rFonts w:ascii="Times New Roman" w:eastAsia="Times New Roman" w:hAnsi="Times New Roman" w:cs="Times New Roman"/>
       <w:b/>
@@ -4328,7 +4200,7 @@
   </w:style>
   <w:style w:type="character" w:customStyle="1" w:styleId="InternetLink">
     <w:name w:val="Internet Link"/>
-    <w:basedOn w:val="a0"/>
+    <w:basedOn w:val="DefaultParagraphFont"/>
     <w:rPr>
       <w:color w:val="0563C1"/>
       <w:u w:val="single"/>
@@ -4336,15 +4208,15 @@
   </w:style>
   <w:style w:type="character" w:customStyle="1" w:styleId="StrongEmphasis">
     <w:name w:val="Strong Emphasis"/>
-    <w:basedOn w:val="a0"/>
+    <w:basedOn w:val="DefaultParagraphFont"/>
     <w:rPr>
       <w:b/>
       <w:bCs/>
     </w:rPr>
   </w:style>
-  <w:style w:type="character" w:customStyle="1" w:styleId="40">
+  <w:style w:type="character" w:customStyle="1" w:styleId="4">
     <w:name w:val="Заголовок 4 Знак"/>
-    <w:basedOn w:val="a0"/>
+    <w:basedOn w:val="DefaultParagraphFont"/>
     <w:rPr>
       <w:rFonts w:ascii="Calibri Light" w:eastAsia="F" w:hAnsi="Calibri Light" w:cs="F"/>
       <w:i/>
@@ -4353,25 +4225,25 @@
       <w:lang w:val="ru-RU" w:eastAsia="ru-RU"/>
     </w:rPr>
   </w:style>
-  <w:style w:type="character" w:customStyle="1" w:styleId="af">
+  <w:style w:type="character" w:customStyle="1" w:styleId="a1">
     <w:name w:val="Верхний колонтитул Знак"/>
-    <w:basedOn w:val="a0"/>
+    <w:basedOn w:val="DefaultParagraphFont"/>
     <w:rPr>
       <w:rFonts w:ascii="Arial" w:eastAsia="Arial" w:hAnsi="Arial" w:cs="Arial"/>
       <w:lang w:val="ru-RU" w:eastAsia="ru-RU"/>
     </w:rPr>
   </w:style>
-  <w:style w:type="character" w:customStyle="1" w:styleId="af0">
+  <w:style w:type="character" w:customStyle="1" w:styleId="a2">
     <w:name w:val="Нижний колонтитул Знак"/>
-    <w:basedOn w:val="a0"/>
+    <w:basedOn w:val="DefaultParagraphFont"/>
     <w:rPr>
       <w:rFonts w:ascii="Arial" w:eastAsia="Arial" w:hAnsi="Arial" w:cs="Arial"/>
       <w:lang w:val="ru-RU" w:eastAsia="ru-RU"/>
     </w:rPr>
   </w:style>
-  <w:style w:type="character" w:styleId="af1">
+  <w:style w:type="character" w:styleId="UnresolvedMention">
     <w:name w:val="Unresolved Mention"/>
-    <w:basedOn w:val="a0"/>
+    <w:basedOn w:val="DefaultParagraphFont"/>
     <w:rPr>
       <w:color w:val="605E5C"/>
       <w:shd w:val="clear" w:color="auto" w:fill="E1DFDD"/>
@@ -4379,7 +4251,7 @@
   </w:style>
   <w:style w:type="character" w:customStyle="1" w:styleId="VisitedInternetLink">
     <w:name w:val="Visited Internet Link"/>
-    <w:basedOn w:val="a0"/>
+    <w:basedOn w:val="DefaultParagraphFont"/>
     <w:rPr>
       <w:color w:val="954F72"/>
       <w:u w:val="single"/>
@@ -4740,9 +4612,9 @@
       <w:u w:val="single"/>
     </w:rPr>
   </w:style>
-  <w:style w:type="numbering" w:customStyle="1" w:styleId="NoList">
-    <w:name w:val="No List"/>
-    <w:basedOn w:val="a2"/>
+  <w:style w:type="numbering" w:customStyle="1" w:styleId="NoList1">
+    <w:name w:val="No List1"/>
+    <w:basedOn w:val="NoList"/>
     <w:pPr>
       <w:numPr>
         <w:numId w:val="1"/>
@@ -4751,7 +4623,7 @@
   </w:style>
   <w:style w:type="numbering" w:customStyle="1" w:styleId="WWNum1">
     <w:name w:val="WWNum1"/>
-    <w:basedOn w:val="a2"/>
+    <w:basedOn w:val="NoList"/>
     <w:pPr>
       <w:numPr>
         <w:numId w:val="2"/>
@@ -4760,7 +4632,7 @@
   </w:style>
   <w:style w:type="numbering" w:customStyle="1" w:styleId="WWNum2">
     <w:name w:val="WWNum2"/>
-    <w:basedOn w:val="a2"/>
+    <w:basedOn w:val="NoList"/>
     <w:pPr>
       <w:numPr>
         <w:numId w:val="3"/>
@@ -4769,7 +4641,7 @@
   </w:style>
   <w:style w:type="numbering" w:customStyle="1" w:styleId="WWNum3">
     <w:name w:val="WWNum3"/>
-    <w:basedOn w:val="a2"/>
+    <w:basedOn w:val="NoList"/>
     <w:pPr>
       <w:numPr>
         <w:numId w:val="4"/>
@@ -4778,7 +4650,7 @@
   </w:style>
   <w:style w:type="numbering" w:customStyle="1" w:styleId="WWNum4">
     <w:name w:val="WWNum4"/>
-    <w:basedOn w:val="a2"/>
+    <w:basedOn w:val="NoList"/>
     <w:pPr>
       <w:numPr>
         <w:numId w:val="5"/>
@@ -4787,7 +4659,7 @@
   </w:style>
   <w:style w:type="numbering" w:customStyle="1" w:styleId="WWNum5">
     <w:name w:val="WWNum5"/>
-    <w:basedOn w:val="a2"/>
+    <w:basedOn w:val="NoList"/>
     <w:pPr>
       <w:numPr>
         <w:numId w:val="6"/>
@@ -4796,7 +4668,7 @@
   </w:style>
   <w:style w:type="numbering" w:customStyle="1" w:styleId="WWNum6">
     <w:name w:val="WWNum6"/>
-    <w:basedOn w:val="a2"/>
+    <w:basedOn w:val="NoList"/>
     <w:pPr>
       <w:numPr>
         <w:numId w:val="7"/>
@@ -4805,7 +4677,7 @@
   </w:style>
   <w:style w:type="numbering" w:customStyle="1" w:styleId="WWNum7">
     <w:name w:val="WWNum7"/>
-    <w:basedOn w:val="a2"/>
+    <w:basedOn w:val="NoList"/>
     <w:pPr>
       <w:numPr>
         <w:numId w:val="8"/>
@@ -4814,7 +4686,7 @@
   </w:style>
   <w:style w:type="numbering" w:customStyle="1" w:styleId="WWNum8">
     <w:name w:val="WWNum8"/>
-    <w:basedOn w:val="a2"/>
+    <w:basedOn w:val="NoList"/>
     <w:pPr>
       <w:numPr>
         <w:numId w:val="9"/>
@@ -4823,7 +4695,7 @@
   </w:style>
   <w:style w:type="numbering" w:customStyle="1" w:styleId="WWNum9">
     <w:name w:val="WWNum9"/>
-    <w:basedOn w:val="a2"/>
+    <w:basedOn w:val="NoList"/>
     <w:pPr>
       <w:numPr>
         <w:numId w:val="10"/>
@@ -4832,7 +4704,7 @@
   </w:style>
   <w:style w:type="numbering" w:customStyle="1" w:styleId="WWNum10">
     <w:name w:val="WWNum10"/>
-    <w:basedOn w:val="a2"/>
+    <w:basedOn w:val="NoList"/>
     <w:pPr>
       <w:numPr>
         <w:numId w:val="11"/>
@@ -4841,12 +4713,22 @@
   </w:style>
   <w:style w:type="numbering" w:customStyle="1" w:styleId="WWNum11">
     <w:name w:val="WWNum11"/>
-    <w:basedOn w:val="a2"/>
+    <w:basedOn w:val="NoList"/>
     <w:pPr>
       <w:numPr>
         <w:numId w:val="12"/>
       </w:numPr>
     </w:pPr>
+  </w:style>
+  <w:style w:type="character" w:customStyle="1" w:styleId="s6">
+    <w:name w:val="s6"/>
+    <w:basedOn w:val="DefaultParagraphFont"/>
+    <w:rsid w:val="00F57F9B"/>
+  </w:style>
+  <w:style w:type="character" w:customStyle="1" w:styleId="apple-converted-space">
+    <w:name w:val="apple-converted-space"/>
+    <w:basedOn w:val="DefaultParagraphFont"/>
+    <w:rsid w:val="00F57F9B"/>
   </w:style>
 </w:styles>
 </file>

</xml_diff>